<commit_message>
Made changes to pseudo code
</commit_message>
<xml_diff>
--- a/Program of Luck Pseudocode_Program_Code.docx
+++ b/Program of Luck Pseudocode_Program_Code.docx
@@ -160,17 +160,17 @@
           <w:sz w:val="20"/>
           <w:szCs w:val="20"/>
         </w:rPr>
-        <w:t>get_messa</w:t>
-      </w:r>
-      <w:bookmarkStart w:id="0" w:name="_GoBack"/>
-      <w:bookmarkEnd w:id="0"/>
-      <w:r>
-        <w:rPr>
-          <w:sz w:val="20"/>
-          <w:szCs w:val="20"/>
-        </w:rPr>
-        <w:t>ge(</w:t>
-      </w:r>
+        <w:t>get_</w:t>
+      </w:r>
+      <w:proofErr w:type="gramStart"/>
+      <w:r>
+        <w:rPr>
+          <w:sz w:val="20"/>
+          <w:szCs w:val="20"/>
+        </w:rPr>
+        <w:t>message(</w:t>
+      </w:r>
+      <w:proofErr w:type="gramEnd"/>
       <w:r>
         <w:rPr>
           <w:sz w:val="20"/>
@@ -220,14 +220,467 @@
       </w:r>
     </w:p>
     <w:p>
+      <w:pPr>
+        <w:spacing w:after="0"/>
+        <w:rPr>
+          <w:sz w:val="20"/>
+          <w:szCs w:val="20"/>
+        </w:rPr>
+      </w:pPr>
+    </w:p>
+    <w:p>
+      <w:pPr>
+        <w:spacing w:after="0"/>
+        <w:rPr>
+          <w:sz w:val="20"/>
+          <w:szCs w:val="20"/>
+        </w:rPr>
+      </w:pPr>
+      <w:proofErr w:type="spellStart"/>
+      <w:r>
+        <w:rPr>
+          <w:sz w:val="20"/>
+          <w:szCs w:val="20"/>
+        </w:rPr>
+        <w:t>get_</w:t>
+      </w:r>
+      <w:proofErr w:type="gramStart"/>
+      <w:r>
+        <w:rPr>
+          <w:sz w:val="20"/>
+          <w:szCs w:val="20"/>
+        </w:rPr>
+        <w:t>message</w:t>
+      </w:r>
+      <w:proofErr w:type="spellEnd"/>
+      <w:r>
+        <w:rPr>
+          <w:sz w:val="20"/>
+          <w:szCs w:val="20"/>
+        </w:rPr>
+        <w:t>(</w:t>
+      </w:r>
+      <w:proofErr w:type="spellStart"/>
+      <w:proofErr w:type="gramEnd"/>
+      <w:r>
+        <w:rPr>
+          <w:sz w:val="20"/>
+          <w:szCs w:val="20"/>
+        </w:rPr>
+        <w:t>num</w:t>
+      </w:r>
+      <w:proofErr w:type="spellEnd"/>
+      <w:r>
+        <w:rPr>
+          <w:sz w:val="20"/>
+          <w:szCs w:val="20"/>
+        </w:rPr>
+        <w:t xml:space="preserve"> </w:t>
+      </w:r>
+      <w:proofErr w:type="spellStart"/>
+      <w:r>
+        <w:rPr>
+          <w:sz w:val="20"/>
+          <w:szCs w:val="20"/>
+        </w:rPr>
+        <w:t>userValue</w:t>
+      </w:r>
+      <w:proofErr w:type="spellEnd"/>
+      <w:r>
+        <w:rPr>
+          <w:sz w:val="20"/>
+          <w:szCs w:val="20"/>
+        </w:rPr>
+        <w:t>)</w:t>
+      </w:r>
+    </w:p>
+    <w:p>
+      <w:pPr>
+        <w:spacing w:after="0"/>
+        <w:rPr>
+          <w:sz w:val="20"/>
+          <w:szCs w:val="20"/>
+        </w:rPr>
+      </w:pPr>
+      <w:r>
+        <w:rPr>
+          <w:sz w:val="20"/>
+          <w:szCs w:val="20"/>
+        </w:rPr>
+        <w:tab/>
+      </w:r>
+      <w:proofErr w:type="gramStart"/>
+      <w:r>
+        <w:rPr>
+          <w:sz w:val="20"/>
+          <w:szCs w:val="20"/>
+        </w:rPr>
+        <w:t>string</w:t>
+      </w:r>
+      <w:proofErr w:type="gramEnd"/>
+      <w:r>
+        <w:rPr>
+          <w:sz w:val="20"/>
+          <w:szCs w:val="20"/>
+        </w:rPr>
+        <w:t xml:space="preserve"> message</w:t>
+      </w:r>
+    </w:p>
+    <w:p>
+      <w:pPr>
+        <w:spacing w:after="0"/>
+        <w:rPr>
+          <w:sz w:val="20"/>
+          <w:szCs w:val="20"/>
+        </w:rPr>
+      </w:pPr>
+      <w:r>
+        <w:rPr>
+          <w:sz w:val="20"/>
+          <w:szCs w:val="20"/>
+        </w:rPr>
+        <w:tab/>
+        <w:t xml:space="preserve">IF </w:t>
+      </w:r>
+      <w:proofErr w:type="spellStart"/>
+      <w:r>
+        <w:rPr>
+          <w:sz w:val="20"/>
+          <w:szCs w:val="20"/>
+        </w:rPr>
+        <w:t>userValue</w:t>
+      </w:r>
+      <w:proofErr w:type="spellEnd"/>
+      <w:r>
+        <w:rPr>
+          <w:sz w:val="20"/>
+          <w:szCs w:val="20"/>
+        </w:rPr>
+        <w:t xml:space="preserve"> = 1 </w:t>
+      </w:r>
+    </w:p>
+    <w:p>
+      <w:pPr>
+        <w:spacing w:after="0"/>
+        <w:rPr>
+          <w:sz w:val="20"/>
+          <w:szCs w:val="20"/>
+        </w:rPr>
+      </w:pPr>
+      <w:r>
+        <w:rPr>
+          <w:sz w:val="20"/>
+          <w:szCs w:val="20"/>
+        </w:rPr>
+        <w:tab/>
+      </w:r>
+      <w:r>
+        <w:rPr>
+          <w:sz w:val="20"/>
+          <w:szCs w:val="20"/>
+        </w:rPr>
+        <w:tab/>
+      </w:r>
+      <w:r>
+        <w:rPr>
+          <w:sz w:val="20"/>
+          <w:szCs w:val="20"/>
+        </w:rPr>
+        <w:t xml:space="preserve">Message </w:t>
+      </w:r>
+      <w:proofErr w:type="gramStart"/>
+      <w:r>
+        <w:rPr>
+          <w:sz w:val="20"/>
+          <w:szCs w:val="20"/>
+        </w:rPr>
+        <w:t xml:space="preserve">= </w:t>
+      </w:r>
+      <w:r>
+        <w:rPr>
+          <w:sz w:val="20"/>
+          <w:szCs w:val="20"/>
+        </w:rPr>
+        <w:t xml:space="preserve"> “</w:t>
+      </w:r>
+      <w:proofErr w:type="gramEnd"/>
+      <w:r>
+        <w:rPr>
+          <w:sz w:val="20"/>
+          <w:szCs w:val="20"/>
+        </w:rPr>
+        <w:t>You won a new car”</w:t>
+      </w:r>
+    </w:p>
+    <w:p>
+      <w:pPr>
+        <w:spacing w:after="0"/>
+        <w:rPr>
+          <w:sz w:val="20"/>
+          <w:szCs w:val="20"/>
+        </w:rPr>
+      </w:pPr>
+      <w:r>
+        <w:rPr>
+          <w:sz w:val="20"/>
+          <w:szCs w:val="20"/>
+        </w:rPr>
+        <w:tab/>
+        <w:t xml:space="preserve">ELSE IF </w:t>
+      </w:r>
+      <w:proofErr w:type="spellStart"/>
+      <w:r>
+        <w:rPr>
+          <w:sz w:val="20"/>
+          <w:szCs w:val="20"/>
+        </w:rPr>
+        <w:t>userValue</w:t>
+      </w:r>
+      <w:proofErr w:type="spellEnd"/>
+      <w:r>
+        <w:rPr>
+          <w:sz w:val="20"/>
+          <w:szCs w:val="20"/>
+        </w:rPr>
+        <w:t xml:space="preserve"> = 2</w:t>
+      </w:r>
+    </w:p>
+    <w:p>
+      <w:pPr>
+        <w:spacing w:after="0"/>
+        <w:rPr>
+          <w:sz w:val="20"/>
+          <w:szCs w:val="20"/>
+        </w:rPr>
+      </w:pPr>
+      <w:r>
+        <w:rPr>
+          <w:sz w:val="20"/>
+          <w:szCs w:val="20"/>
+        </w:rPr>
+        <w:tab/>
+      </w:r>
+      <w:r>
+        <w:rPr>
+          <w:sz w:val="20"/>
+          <w:szCs w:val="20"/>
+        </w:rPr>
+        <w:tab/>
+      </w:r>
+      <w:r>
+        <w:rPr>
+          <w:sz w:val="20"/>
+          <w:szCs w:val="20"/>
+        </w:rPr>
+        <w:t xml:space="preserve">Message </w:t>
+      </w:r>
+      <w:proofErr w:type="gramStart"/>
+      <w:r>
+        <w:rPr>
+          <w:sz w:val="20"/>
+          <w:szCs w:val="20"/>
+        </w:rPr>
+        <w:t xml:space="preserve">= </w:t>
+      </w:r>
+      <w:r>
+        <w:rPr>
+          <w:sz w:val="20"/>
+          <w:szCs w:val="20"/>
+        </w:rPr>
+        <w:t xml:space="preserve"> “</w:t>
+      </w:r>
+      <w:proofErr w:type="gramEnd"/>
+      <w:r>
+        <w:rPr>
+          <w:sz w:val="20"/>
+          <w:szCs w:val="20"/>
+        </w:rPr>
+        <w:t>You won a new boat”</w:t>
+      </w:r>
+    </w:p>
+    <w:p>
+      <w:pPr>
+        <w:spacing w:after="0"/>
+        <w:rPr>
+          <w:sz w:val="20"/>
+          <w:szCs w:val="20"/>
+        </w:rPr>
+      </w:pPr>
+      <w:r>
+        <w:rPr>
+          <w:sz w:val="20"/>
+          <w:szCs w:val="20"/>
+        </w:rPr>
+        <w:tab/>
+        <w:t xml:space="preserve">ELSE IF </w:t>
+      </w:r>
+      <w:proofErr w:type="spellStart"/>
+      <w:r>
+        <w:rPr>
+          <w:sz w:val="20"/>
+          <w:szCs w:val="20"/>
+        </w:rPr>
+        <w:t>userValue</w:t>
+      </w:r>
+      <w:proofErr w:type="spellEnd"/>
+      <w:r>
+        <w:rPr>
+          <w:sz w:val="20"/>
+          <w:szCs w:val="20"/>
+        </w:rPr>
+        <w:t xml:space="preserve"> = 3</w:t>
+      </w:r>
+    </w:p>
+    <w:p>
+      <w:pPr>
+        <w:spacing w:after="0"/>
+        <w:rPr>
+          <w:sz w:val="20"/>
+          <w:szCs w:val="20"/>
+        </w:rPr>
+      </w:pPr>
+      <w:r>
+        <w:rPr>
+          <w:sz w:val="20"/>
+          <w:szCs w:val="20"/>
+        </w:rPr>
+        <w:tab/>
+      </w:r>
+      <w:r>
+        <w:rPr>
+          <w:sz w:val="20"/>
+          <w:szCs w:val="20"/>
+        </w:rPr>
+        <w:tab/>
+      </w:r>
+      <w:r>
+        <w:rPr>
+          <w:sz w:val="20"/>
+          <w:szCs w:val="20"/>
+        </w:rPr>
+        <w:t xml:space="preserve">Message </w:t>
+      </w:r>
+      <w:proofErr w:type="gramStart"/>
+      <w:r>
+        <w:rPr>
+          <w:sz w:val="20"/>
+          <w:szCs w:val="20"/>
+        </w:rPr>
+        <w:t xml:space="preserve">= </w:t>
+      </w:r>
+      <w:r>
+        <w:rPr>
+          <w:sz w:val="20"/>
+          <w:szCs w:val="20"/>
+        </w:rPr>
+        <w:t xml:space="preserve"> “</w:t>
+      </w:r>
+      <w:proofErr w:type="gramEnd"/>
+      <w:r>
+        <w:rPr>
+          <w:sz w:val="20"/>
+          <w:szCs w:val="20"/>
+        </w:rPr>
+        <w:t>You won a new cat”</w:t>
+      </w:r>
+    </w:p>
+    <w:p>
+      <w:pPr>
+        <w:spacing w:after="0"/>
+        <w:rPr>
+          <w:sz w:val="20"/>
+          <w:szCs w:val="20"/>
+        </w:rPr>
+      </w:pPr>
+      <w:r>
+        <w:rPr>
+          <w:sz w:val="20"/>
+          <w:szCs w:val="20"/>
+        </w:rPr>
+        <w:tab/>
+        <w:t>ELSE</w:t>
+      </w:r>
+    </w:p>
+    <w:p>
+      <w:pPr>
+        <w:spacing w:after="0"/>
+        <w:rPr>
+          <w:sz w:val="20"/>
+          <w:szCs w:val="20"/>
+        </w:rPr>
+      </w:pPr>
+      <w:r>
+        <w:rPr>
+          <w:sz w:val="20"/>
+          <w:szCs w:val="20"/>
+        </w:rPr>
+        <w:tab/>
+      </w:r>
+      <w:r>
+        <w:rPr>
+          <w:sz w:val="20"/>
+          <w:szCs w:val="20"/>
+        </w:rPr>
+        <w:tab/>
+        <w:t>OUTPUT “Sorry we didn’t understand. You lose! “</w:t>
+      </w:r>
+    </w:p>
+    <w:p>
+      <w:pPr>
+        <w:spacing w:after="0"/>
+        <w:rPr>
+          <w:sz w:val="20"/>
+          <w:szCs w:val="20"/>
+        </w:rPr>
+      </w:pPr>
+      <w:r>
+        <w:rPr>
+          <w:sz w:val="20"/>
+          <w:szCs w:val="20"/>
+        </w:rPr>
+        <w:tab/>
+        <w:t>ENDIF</w:t>
+      </w:r>
+    </w:p>
+    <w:p>
+      <w:pPr>
+        <w:spacing w:after="0"/>
+        <w:rPr>
+          <w:sz w:val="20"/>
+          <w:szCs w:val="20"/>
+        </w:rPr>
+      </w:pPr>
+      <w:r>
+        <w:rPr>
+          <w:sz w:val="20"/>
+          <w:szCs w:val="20"/>
+        </w:rPr>
+        <w:t>RETURN</w:t>
+      </w:r>
+      <w:r>
+        <w:rPr>
+          <w:sz w:val="20"/>
+          <w:szCs w:val="20"/>
+        </w:rPr>
+        <w:t xml:space="preserve"> message</w:t>
+      </w:r>
+    </w:p>
+    <w:p>
+      <w:pPr>
+        <w:spacing w:after="0"/>
+        <w:rPr>
+          <w:sz w:val="20"/>
+          <w:szCs w:val="20"/>
+        </w:rPr>
+      </w:pPr>
       <w:r>
         <w:rPr>
           <w:noProof/>
         </w:rPr>
         <w:drawing>
-          <wp:inline distT="0" distB="0" distL="0" distR="0" wp14:anchorId="3427A9D7" wp14:editId="70AB596C">
-            <wp:extent cx="5943600" cy="5742940"/>
-            <wp:effectExtent l="0" t="0" r="0" b="0"/>
+          <wp:inline distT="0" distB="0" distL="0" distR="0" wp14:anchorId="58FE440F" wp14:editId="2D85DC0D">
+            <wp:extent cx="4781550" cy="4620122"/>
+            <wp:effectExtent l="0" t="0" r="0" b="9525"/>
             <wp:docPr id="1" name="Picture 1"/>
             <wp:cNvGraphicFramePr>
               <a:graphicFrameLocks xmlns:a="http://schemas.openxmlformats.org/drawingml/2006/main" noChangeAspect="1"/>
@@ -248,7 +701,7 @@
                   <pic:spPr>
                     <a:xfrm>
                       <a:off x="0" y="0"/>
-                      <a:ext cx="5943600" cy="5742940"/>
+                      <a:ext cx="4788707" cy="4627038"/>
                     </a:xfrm>
                     <a:prstGeom prst="rect">
                       <a:avLst/>
@@ -260,10 +713,12 @@
           </wp:inline>
         </w:drawing>
       </w:r>
+      <w:bookmarkStart w:id="0" w:name="_GoBack"/>
+      <w:bookmarkEnd w:id="0"/>
     </w:p>
     <w:sectPr>
       <w:pgSz w:w="12240" w:h="15840"/>
-      <w:pgMar w:top="990" w:right="1440" w:bottom="1440" w:left="1440" w:header="720" w:footer="720" w:gutter="0"/>
+      <w:pgMar w:top="720" w:right="720" w:bottom="720" w:left="720" w:header="720" w:footer="720" w:gutter="0"/>
       <w:cols w:space="720"/>
       <w:docGrid w:linePitch="360"/>
     </w:sectPr>

</xml_diff>